<commit_message>
added template for bedrock / codesys
</commit_message>
<xml_diff>
--- a/model/fds_example.docx
+++ b/model/fds_example.docx
@@ -3998,6 +3998,15 @@
               </w:rPr>
               <w:t>r</w:t>
             </w:r>
+            <w:r>
+              <w:rPr>
+                <w:rFonts w:ascii="Arial" w:hAnsi="Arial" w:cs="Arial"/>
+                <w:bCs/>
+                <w:sz w:val="16"/>
+                <w:lang w:val="nl-BE"/>
+              </w:rPr>
+              <w:t>r</w:t>
+            </w:r>
           </w:p>
         </w:tc>
         <w:tc>
@@ -4074,6 +4083,15 @@
                 <w:lang w:val="nl-BE"/>
               </w:rPr>
             </w:pPr>
+            <w:r>
+              <w:rPr>
+                <w:rFonts w:ascii="Arial" w:hAnsi="Arial" w:cs="Arial"/>
+                <w:bCs/>
+                <w:sz w:val="16"/>
+                <w:lang w:val="nl-BE"/>
+              </w:rPr>
+              <w:t>s</w:t>
+            </w:r>
             <w:r>
               <w:rPr>
                 <w:rFonts w:ascii="Arial" w:hAnsi="Arial" w:cs="Arial"/>
@@ -11377,7 +11395,25 @@
                 <w:sz w:val="16"/>
                 <w:lang w:val="nl-BE"/>
               </w:rPr>
-              <w:t xml:space="preserve"> = e / f</w:t>
+              <w:t>r</w:t>
+            </w:r>
+            <w:r>
+              <w:rPr>
+                <w:rFonts w:ascii="Arial" w:hAnsi="Arial" w:cs="Arial"/>
+                <w:bCs/>
+                <w:sz w:val="16"/>
+                <w:lang w:val="nl-BE"/>
+              </w:rPr>
+              <w:t xml:space="preserve"> = e / </w:t>
+            </w:r>
+            <w:r>
+              <w:rPr>
+                <w:rFonts w:ascii="Arial" w:hAnsi="Arial" w:cs="Arial"/>
+                <w:bCs/>
+                <w:sz w:val="16"/>
+                <w:lang w:val="nl-BE"/>
+              </w:rPr>
+              <w:t>2.0</w:t>
             </w:r>
           </w:p>
           <w:p>
@@ -11642,16 +11678,52 @@
                 <w:sz w:val="16"/>
                 <w:lang w:val="en-US"/>
               </w:rPr>
-              <w:t xml:space="preserve">r = </w:t>
-            </w:r>
-            <w:r>
-              <w:rPr>
-                <w:rFonts w:ascii="Arial" w:hAnsi="Arial" w:cs="Arial"/>
-                <w:bCs/>
-                <w:sz w:val="16"/>
-                <w:lang w:val="en-US"/>
-              </w:rPr>
-              <w:t>(s + t</w:t>
+              <w:t>r</w:t>
+            </w:r>
+            <w:r>
+              <w:rPr>
+                <w:rFonts w:ascii="Arial" w:hAnsi="Arial" w:cs="Arial"/>
+                <w:bCs/>
+                <w:sz w:val="16"/>
+                <w:lang w:val="en-US"/>
+              </w:rPr>
+              <w:t>r</w:t>
+            </w:r>
+            <w:r>
+              <w:rPr>
+                <w:rFonts w:ascii="Arial" w:hAnsi="Arial" w:cs="Arial"/>
+                <w:bCs/>
+                <w:sz w:val="16"/>
+                <w:lang w:val="en-US"/>
+              </w:rPr>
+              <w:t xml:space="preserve"> = </w:t>
+            </w:r>
+            <w:r>
+              <w:rPr>
+                <w:rFonts w:ascii="Arial" w:hAnsi="Arial" w:cs="Arial"/>
+                <w:bCs/>
+                <w:sz w:val="16"/>
+                <w:lang w:val="en-US"/>
+              </w:rPr>
+              <w:t>(s</w:t>
+            </w:r>
+            <w:r>
+              <w:rPr>
+                <w:rFonts w:ascii="Arial" w:hAnsi="Arial" w:cs="Arial"/>
+                <w:bCs/>
+                <w:sz w:val="16"/>
+                <w:lang w:val="en-US"/>
+              </w:rPr>
+              <w:t>s</w:t>
+            </w:r>
+            <w:r>
+              <w:rPr>
+                <w:rFonts w:ascii="Arial" w:hAnsi="Arial" w:cs="Arial"/>
+                <w:bCs/>
+                <w:sz w:val="16"/>
+                <w:lang w:val="en-US"/>
+              </w:rPr>
+              <w:t xml:space="preserve"> + t</w:t>
             </w:r>
             <w:r>
               <w:rPr>
@@ -11716,6 +11788,17 @@
               </w:rPr>
               <w:t>x</w:t>
             </w:r>
+            <w:r>
+              <w:rPr>
+                <w:rFonts w:ascii="Arial" w:hAnsi="Arial" w:cs="Arial"/>
+                <w:bCs/>
+                <w:sz w:val="16"/>
+                <w:lang w:val="en-US"/>
+              </w:rPr>
+              <w:t xml:space="preserve"> + 1.34</w:t>
+            </w:r>
+            <w:bookmarkStart w:id="0" w:name="_GoBack"/>
+            <w:bookmarkEnd w:id="0"/>
             <w:r>
               <w:rPr>
                 <w:rFonts w:ascii="Arial" w:hAnsi="Arial" w:cs="Arial"/>
@@ -19894,8 +19977,6 @@
               </w:rPr>
               <w:t>EM_Instance_4</w:t>
             </w:r>
-            <w:bookmarkStart w:id="0" w:name="_GoBack"/>
-            <w:bookmarkEnd w:id="0"/>
             <w:r>
               <w:rPr>
                 <w:rFonts w:ascii="Arial" w:hAnsi="Arial" w:cs="Arial"/>
@@ -20788,6 +20869,26 @@
               <w:t>intvar = abs(test1)</w:t>
             </w:r>
           </w:p>
+          <w:p>
+            <w:pPr>
+              <w:pStyle w:val="TableText"/>
+              <w:rPr>
+                <w:rFonts w:ascii="Arial" w:hAnsi="Arial" w:cs="Arial"/>
+                <w:bCs/>
+                <w:sz w:val="16"/>
+                <w:lang w:val="en-US"/>
+              </w:rPr>
+            </w:pPr>
+            <w:r>
+              <w:rPr>
+                <w:rFonts w:ascii="Arial" w:hAnsi="Arial" w:cs="Arial"/>
+                <w:bCs/>
+                <w:sz w:val="16"/>
+                <w:lang w:val="en-US"/>
+              </w:rPr>
+              <w:t>intvar = intvar + (intvar+ abs(3.2))</w:t>
+            </w:r>
+          </w:p>
         </w:tc>
         <w:tc>
           <w:tcPr>
@@ -21596,6 +21697,44 @@
                 <w:lang w:val="en-US"/>
               </w:rPr>
               <w:t xml:space="preserve">, 123) </w:t>
+            </w:r>
+          </w:p>
+          <w:p>
+            <w:pPr>
+              <w:pStyle w:val="TableText"/>
+              <w:rPr>
+                <w:rFonts w:ascii="Arial" w:hAnsi="Arial" w:cs="Arial"/>
+                <w:bCs/>
+                <w:sz w:val="16"/>
+                <w:lang w:val="en-US"/>
+              </w:rPr>
+            </w:pPr>
+            <w:r>
+              <w:rPr>
+                <w:rFonts w:ascii="Arial" w:hAnsi="Arial" w:cs="Arial"/>
+                <w:bCs/>
+                <w:sz w:val="16"/>
+                <w:lang w:val="en-US"/>
+              </w:rPr>
+              <w:t>intvar = som</w:t>
+            </w:r>
+            <w:r>
+              <w:rPr>
+                <w:rFonts w:ascii="Arial" w:hAnsi="Arial" w:cs="Arial"/>
+                <w:bCs/>
+                <w:sz w:val="16"/>
+                <w:lang w:val="en-US"/>
+              </w:rPr>
+              <w:t>e</w:t>
+            </w:r>
+            <w:r>
+              <w:rPr>
+                <w:rFonts w:ascii="Arial" w:hAnsi="Arial" w:cs="Arial"/>
+                <w:bCs/>
+                <w:sz w:val="16"/>
+                <w:lang w:val="en-US"/>
+              </w:rPr>
+              <w:t>function(34,32)</w:t>
             </w:r>
           </w:p>
           <w:p>
@@ -25796,7 +25935,7 @@
 </file>
 
 <file path=customXml/itemProps1.xml><?xml version="1.0" encoding="utf-8"?>
-<ds:datastoreItem xmlns:ds="http://schemas.openxmlformats.org/officeDocument/2006/customXml" ds:itemID="{E28273F1-AF55-4E77-AD2C-2DD8A3F53287}">
+<ds:datastoreItem xmlns:ds="http://schemas.openxmlformats.org/officeDocument/2006/customXml" ds:itemID="{17A5F105-CB9B-49DF-835D-5EFF59441C55}">
   <ds:schemaRefs>
     <ds:schemaRef ds:uri="http://schemas.openxmlformats.org/officeDocument/2006/bibliography"/>
   </ds:schemaRefs>

</xml_diff>